<commit_message>
Deleted some rows from file Git Tutorial.docs
</commit_message>
<xml_diff>
--- a/Git Tutorial.docx
+++ b/Git Tutorial.docx
@@ -6,274 +6,6 @@
       <w:pPr>
         <w:shd w:val="clear" w:color="auto" w:fill="FFFFFF"/>
         <w:spacing w:after="0" w:line="240" w:lineRule="auto"/>
-        <w:outlineLvl w:val="0"/>
-        <w:rPr>
-          <w:rFonts w:ascii="Arial" w:eastAsia="Times New Roman" w:hAnsi="Arial" w:cs="Arial"/>
-          <w:b/>
-          <w:bCs/>
-          <w:sz w:val="20"/>
-          <w:szCs w:val="20"/>
-          <w:rtl/>
-        </w:rPr>
-      </w:pPr>
-      <w:r>
-        <w:rPr>
-          <w:rFonts w:ascii="Arial" w:eastAsia="Times New Roman" w:hAnsi="Arial" w:cs="Arial"/>
-          <w:b/>
-          <w:bCs/>
-          <w:sz w:val="20"/>
-          <w:szCs w:val="20"/>
-          <w:rtl/>
-        </w:rPr>
-        <w:t xml:space="preserve">להתחבר למערכת </w:t>
-      </w:r>
-      <w:r>
-        <w:rPr>
-          <w:rFonts w:ascii="Arial" w:eastAsia="Times New Roman" w:hAnsi="Arial" w:cs="Arial"/>
-          <w:b/>
-          <w:bCs/>
-          <w:sz w:val="20"/>
-          <w:szCs w:val="20"/>
-        </w:rPr>
-        <w:t>GitHub</w:t>
-      </w:r>
-      <w:r>
-        <w:rPr>
-          <w:rFonts w:ascii="Arial" w:eastAsia="Times New Roman" w:hAnsi="Arial" w:cs="Arial"/>
-          <w:b/>
-          <w:bCs/>
-          <w:sz w:val="20"/>
-          <w:szCs w:val="20"/>
-          <w:rtl/>
-        </w:rPr>
-        <w:t xml:space="preserve">: </w:t>
-      </w:r>
-    </w:p>
-    <w:p>
-      <w:pPr>
-        <w:shd w:val="clear" w:color="auto" w:fill="FFFFFF"/>
-        <w:spacing w:after="0" w:line="240" w:lineRule="auto"/>
-        <w:outlineLvl w:val="0"/>
-        <w:rPr>
-          <w:rFonts w:ascii="Arial" w:eastAsia="Times New Roman" w:hAnsi="Arial" w:cs="Arial"/>
-          <w:sz w:val="20"/>
-          <w:szCs w:val="20"/>
-          <w:rtl/>
-        </w:rPr>
-      </w:pPr>
-      <w:hyperlink r:id="rId5" w:history="1">
-        <w:r>
-          <w:rPr>
-            <w:rFonts w:eastAsia="Times New Roman" w:cs="Times New Roman"/>
-            <w:color w:val="0000FF"/>
-            <w:u w:val="single"/>
-          </w:rPr>
-          <w:t>https://github.com/login</w:t>
-        </w:r>
-      </w:hyperlink>
-    </w:p>
-    <w:p>
-      <w:pPr>
-        <w:shd w:val="clear" w:color="auto" w:fill="FFFFFF"/>
-        <w:spacing w:after="0" w:line="240" w:lineRule="auto"/>
-        <w:outlineLvl w:val="0"/>
-        <w:rPr>
-          <w:rFonts w:ascii="Arial" w:eastAsia="Times New Roman" w:hAnsi="Arial" w:cs="Arial"/>
-          <w:sz w:val="20"/>
-          <w:szCs w:val="20"/>
-          <w:rtl/>
-        </w:rPr>
-      </w:pPr>
-      <w:r>
-        <w:rPr>
-          <w:rFonts w:ascii="Arial" w:eastAsia="Times New Roman" w:hAnsi="Arial" w:cs="Arial"/>
-          <w:sz w:val="20"/>
-          <w:szCs w:val="20"/>
-          <w:rtl/>
-        </w:rPr>
-        <w:t xml:space="preserve">משתמש: </w:t>
-      </w:r>
-      <w:proofErr w:type="spellStart"/>
-      <w:r>
-        <w:rPr>
-          <w:rFonts w:ascii="Arial" w:eastAsia="Times New Roman" w:hAnsi="Arial" w:cs="Arial"/>
-          <w:sz w:val="20"/>
-          <w:szCs w:val="20"/>
-        </w:rPr>
-        <w:t>elibgu</w:t>
-      </w:r>
-      <w:proofErr w:type="spellEnd"/>
-    </w:p>
-    <w:p>
-      <w:pPr>
-        <w:shd w:val="clear" w:color="auto" w:fill="FFFFFF"/>
-        <w:spacing w:after="0" w:line="240" w:lineRule="auto"/>
-        <w:outlineLvl w:val="0"/>
-        <w:rPr>
-          <w:rFonts w:ascii="Arial" w:eastAsia="Times New Roman" w:hAnsi="Arial" w:cs="Arial"/>
-          <w:sz w:val="20"/>
-          <w:szCs w:val="20"/>
-        </w:rPr>
-      </w:pPr>
-      <w:r>
-        <w:rPr>
-          <w:rFonts w:ascii="Arial" w:eastAsia="Times New Roman" w:hAnsi="Arial" w:cs="Arial"/>
-          <w:sz w:val="20"/>
-          <w:szCs w:val="20"/>
-          <w:rtl/>
-        </w:rPr>
-        <w:t xml:space="preserve">סיסמא: </w:t>
-      </w:r>
-      <w:r>
-        <w:rPr>
-          <w:rFonts w:ascii="Arial" w:eastAsia="Times New Roman" w:hAnsi="Arial" w:cs="Arial"/>
-          <w:sz w:val="20"/>
-          <w:szCs w:val="20"/>
-        </w:rPr>
-        <w:t>ns594888</w:t>
-      </w:r>
-    </w:p>
-    <w:p>
-      <w:pPr>
-        <w:shd w:val="clear" w:color="auto" w:fill="FFFFFF"/>
-        <w:spacing w:after="0" w:line="240" w:lineRule="auto"/>
-        <w:outlineLvl w:val="0"/>
-        <w:rPr>
-          <w:rFonts w:ascii="Arial" w:eastAsia="Times New Roman" w:hAnsi="Arial" w:cs="Arial"/>
-          <w:sz w:val="20"/>
-          <w:szCs w:val="20"/>
-          <w:rtl/>
-        </w:rPr>
-      </w:pPr>
-    </w:p>
-    <w:p>
-      <w:pPr>
-        <w:shd w:val="clear" w:color="auto" w:fill="FFFFFF"/>
-        <w:spacing w:after="0" w:line="240" w:lineRule="auto"/>
-        <w:outlineLvl w:val="0"/>
-        <w:rPr>
-          <w:rFonts w:ascii="Arial" w:eastAsia="Times New Roman" w:hAnsi="Arial" w:cs="Arial"/>
-          <w:b/>
-          <w:bCs/>
-          <w:sz w:val="20"/>
-          <w:szCs w:val="20"/>
-          <w:rtl/>
-        </w:rPr>
-      </w:pPr>
-      <w:r>
-        <w:rPr>
-          <w:rFonts w:ascii="Arial" w:eastAsia="Times New Roman" w:hAnsi="Arial" w:cs="Arial"/>
-          <w:b/>
-          <w:bCs/>
-          <w:sz w:val="20"/>
-          <w:szCs w:val="20"/>
-          <w:rtl/>
-        </w:rPr>
-        <w:t xml:space="preserve">להתחבר למערכת </w:t>
-      </w:r>
-      <w:proofErr w:type="spellStart"/>
-      <w:r>
-        <w:rPr>
-          <w:rFonts w:ascii="Arial" w:eastAsia="Times New Roman" w:hAnsi="Arial" w:cs="Arial"/>
-          <w:b/>
-          <w:bCs/>
-          <w:sz w:val="20"/>
-          <w:szCs w:val="20"/>
-        </w:rPr>
-        <w:t>SheCodes</w:t>
-      </w:r>
-      <w:proofErr w:type="spellEnd"/>
-      <w:r>
-        <w:rPr>
-          <w:rFonts w:ascii="Arial" w:eastAsia="Times New Roman" w:hAnsi="Arial" w:cs="Arial"/>
-          <w:b/>
-          <w:bCs/>
-          <w:sz w:val="20"/>
-          <w:szCs w:val="20"/>
-          <w:rtl/>
-        </w:rPr>
-        <w:t xml:space="preserve">: </w:t>
-      </w:r>
-    </w:p>
-    <w:p>
-      <w:pPr>
-        <w:shd w:val="clear" w:color="auto" w:fill="FFFFFF"/>
-        <w:spacing w:after="0" w:line="240" w:lineRule="auto"/>
-        <w:outlineLvl w:val="0"/>
-        <w:rPr>
-          <w:rFonts w:ascii="Arial" w:eastAsia="Times New Roman" w:hAnsi="Arial" w:cs="Arial"/>
-          <w:sz w:val="20"/>
-          <w:szCs w:val="20"/>
-          <w:rtl/>
-        </w:rPr>
-      </w:pPr>
-      <w:r>
-        <w:rPr>
-          <w:rFonts w:ascii="Arial" w:eastAsia="Times New Roman" w:hAnsi="Arial" w:cs="Arial"/>
-          <w:sz w:val="20"/>
-          <w:szCs w:val="20"/>
-          <w:rtl/>
-        </w:rPr>
-        <w:t xml:space="preserve">משתמש: </w:t>
-      </w:r>
-      <w:proofErr w:type="spellStart"/>
-      <w:r>
-        <w:rPr>
-          <w:rFonts w:ascii="Arial" w:eastAsia="Times New Roman" w:hAnsi="Arial" w:cs="Arial"/>
-          <w:sz w:val="20"/>
-          <w:szCs w:val="20"/>
-        </w:rPr>
-        <w:t>zipi.natan</w:t>
-      </w:r>
-      <w:proofErr w:type="spellEnd"/>
-    </w:p>
-    <w:p>
-      <w:pPr>
-        <w:shd w:val="clear" w:color="auto" w:fill="FFFFFF"/>
-        <w:spacing w:after="0" w:line="240" w:lineRule="auto"/>
-        <w:outlineLvl w:val="0"/>
-        <w:rPr>
-          <w:rFonts w:ascii="Arial" w:eastAsia="Times New Roman" w:hAnsi="Arial" w:cs="Arial"/>
-          <w:sz w:val="20"/>
-          <w:szCs w:val="20"/>
-        </w:rPr>
-      </w:pPr>
-      <w:r>
-        <w:rPr>
-          <w:rFonts w:ascii="Arial" w:eastAsia="Times New Roman" w:hAnsi="Arial" w:cs="Arial"/>
-          <w:sz w:val="20"/>
-          <w:szCs w:val="20"/>
-          <w:rtl/>
-        </w:rPr>
-        <w:t xml:space="preserve">סיסמא: </w:t>
-      </w:r>
-      <w:r>
-        <w:rPr>
-          <w:rFonts w:ascii="Arial" w:eastAsia="Times New Roman" w:hAnsi="Arial" w:cs="Arial"/>
-          <w:sz w:val="20"/>
-          <w:szCs w:val="20"/>
-        </w:rPr>
-        <w:t>zn2311</w:t>
-      </w:r>
-    </w:p>
-    <w:p>
-      <w:pPr>
-        <w:shd w:val="clear" w:color="auto" w:fill="FFFFFF"/>
-        <w:spacing w:after="0" w:line="240" w:lineRule="auto"/>
-        <w:outlineLvl w:val="0"/>
-        <w:rPr>
-          <w:rFonts w:ascii="Arial" w:eastAsia="Times New Roman" w:hAnsi="Arial" w:cs="Arial"/>
-          <w:sz w:val="20"/>
-          <w:szCs w:val="20"/>
-          <w:u w:val="single"/>
-          <w:rtl/>
-        </w:rPr>
-      </w:pPr>
-    </w:p>
-    <w:p>
-      <w:pPr>
-        <w:shd w:val="clear" w:color="auto" w:fill="FFFFFF"/>
-        <w:spacing w:after="0" w:line="240" w:lineRule="auto"/>
         <w:textAlignment w:val="baseline"/>
         <w:outlineLvl w:val="0"/>
         <w:rPr>
@@ -366,6 +98,8 @@
         <w:t xml:space="preserve"> – ניהול גרסאות קוד: </w:t>
       </w:r>
     </w:p>
+    <w:bookmarkStart w:id="0" w:name="_GoBack"/>
+    <w:bookmarkEnd w:id="0"/>
     <w:p>
       <w:pPr>
         <w:shd w:val="clear" w:color="auto" w:fill="FFFFFF"/>
@@ -379,16 +113,31 @@
           <w:rtl/>
         </w:rPr>
       </w:pPr>
-      <w:hyperlink r:id="rId6" w:history="1">
-        <w:r>
-          <w:rPr>
-            <w:rFonts w:eastAsia="Times New Roman" w:cs="Times New Roman"/>
-            <w:color w:val="0000FF"/>
-            <w:u w:val="single"/>
-          </w:rPr>
-          <w:t>https://www.codebrain.co.il/%D7%9E%D7%93%D7%A8%D7%99%D7%9A-%D7%9C-git-%D7%A0%D7%99%D7%94%D7%95%D7%9C-%D7%92%D7%A8%D7%A1%D7%90%D7%95%D7%AA-%D7%A7%D7%95%D7%93/</w:t>
-        </w:r>
-      </w:hyperlink>
+      <w:r>
+        <w:fldChar w:fldCharType="begin"/>
+      </w:r>
+      <w:r>
+        <w:instrText xml:space="preserve"> HYPERLINK "https://www.codebrain.co.il/%D7%9E%D7%93%D7%A8%D7%99%D7%9A-%D7%9C-git-%D7%A0%D7%99%D7%94%D7%95%D7%9C-%D7%92%D7%A8%D7%A1%D7%90%D7%95%D7%AA-%D7%A7%D7%95%D7%93/" </w:instrText>
+      </w:r>
+      <w:r>
+        <w:fldChar w:fldCharType="separate"/>
+      </w:r>
+      <w:r>
+        <w:rPr>
+          <w:rFonts w:eastAsia="Times New Roman" w:cs="Times New Roman"/>
+          <w:color w:val="0000FF"/>
+          <w:u w:val="single"/>
+        </w:rPr>
+        <w:t>https://www.codebrain.co.il/%D7%9E%D7%93%D7%A8%D7%99%D7%9A-%D7%9C-git-%D7%A0%D7%99%D7%94%D7%95%D7%9C-%D7%92%D7%A8%D7%A1%D7%90%D7%95%D7%AA-%D7%A7%D7%95%D7%93/</w:t>
+      </w:r>
+      <w:r>
+        <w:rPr>
+          <w:rFonts w:eastAsia="Times New Roman" w:cs="Times New Roman"/>
+          <w:color w:val="0000FF"/>
+          <w:u w:val="single"/>
+        </w:rPr>
+        <w:fldChar w:fldCharType="end"/>
+      </w:r>
     </w:p>
     <w:p>
       <w:pPr>
@@ -2837,6 +2586,7 @@
           <w:szCs w:val="20"/>
           <w:bdr w:val="none" w:sz="0" w:space="0" w:color="auto" w:frame="1"/>
         </w:rPr>
+        <w:lastRenderedPageBreak/>
         <w:t>/</w:t>
       </w:r>
       <w:proofErr w:type="spellStart"/>
@@ -5255,7 +5005,6 @@
           <w:szCs w:val="20"/>
           <w:rtl/>
         </w:rPr>
-        <w:lastRenderedPageBreak/>
         <w:t xml:space="preserve">אם נרצה להעתיק את המערכת ולהוסיף לה יכולות מיוחדות/מותאמות אישית ללקוח כלשהו או בכלל לעבוד על </w:t>
       </w:r>
       <w:proofErr w:type="spellStart"/>
@@ -5547,6 +5296,7 @@
           <w:rFonts w:eastAsia="Times New Roman"/>
           <w:noProof/>
         </w:rPr>
+        <w:lastRenderedPageBreak/>
         <w:drawing>
           <wp:inline distT="0" distB="0" distL="0" distR="0">
             <wp:extent cx="3524250" cy="1933575"/>
@@ -5565,7 +5315,7 @@
                     </pic:cNvPicPr>
                   </pic:nvPicPr>
                   <pic:blipFill>
-                    <a:blip r:embed="rId7" cstate="print"/>
+                    <a:blip r:embed="rId5" cstate="print"/>
                     <a:srcRect/>
                     <a:stretch>
                       <a:fillRect/>
@@ -6512,8 +6262,6 @@
           <w:rtl/>
         </w:rPr>
       </w:pPr>
-      <w:bookmarkStart w:id="0" w:name="_GoBack"/>
-      <w:bookmarkEnd w:id="0"/>
     </w:p>
     <w:p>
       <w:pPr>
@@ -6624,7 +6372,7 @@
           <w:rtl/>
         </w:rPr>
       </w:pPr>
-      <w:hyperlink r:id="rId8" w:history="1">
+      <w:hyperlink r:id="rId6" w:history="1">
         <w:r>
           <w:rPr>
             <w:rFonts w:eastAsia="Times New Roman" w:cs="Times New Roman"/>
@@ -7030,7 +6778,6 @@
           <w:szCs w:val="20"/>
           <w:rtl/>
         </w:rPr>
-        <w:lastRenderedPageBreak/>
         <w:t xml:space="preserve">בדיקת הגדרות: </w:t>
       </w:r>
     </w:p>
@@ -7462,6 +7209,7 @@
           <w:szCs w:val="20"/>
           <w:bdr w:val="none" w:sz="0" w:space="0" w:color="auto" w:frame="1"/>
         </w:rPr>
+        <w:lastRenderedPageBreak/>
         <w:t>git</w:t>
       </w:r>
       <w:proofErr w:type="spellEnd"/>
@@ -9694,7 +9442,6 @@
           <w:szCs w:val="16"/>
           <w:rtl/>
         </w:rPr>
-        <w:lastRenderedPageBreak/>
         <w:t>* הערה</w:t>
       </w:r>
       <w:r>
@@ -10101,6 +9848,7 @@
           <w:szCs w:val="20"/>
           <w:bdr w:val="none" w:sz="0" w:space="0" w:color="auto" w:frame="1"/>
         </w:rPr>
+        <w:lastRenderedPageBreak/>
         <w:t>git</w:t>
       </w:r>
       <w:proofErr w:type="spellEnd"/>
@@ -11800,7 +11548,7 @@
                     </pic:cNvPicPr>
                   </pic:nvPicPr>
                   <pic:blipFill>
-                    <a:blip r:embed="rId7" cstate="print"/>
+                    <a:blip r:embed="rId5" cstate="print"/>
                     <a:srcRect/>
                     <a:stretch>
                       <a:fillRect/>
@@ -11869,7 +11617,6 @@
           <w:szCs w:val="20"/>
           <w:rtl/>
         </w:rPr>
-        <w:lastRenderedPageBreak/>
         <w:t>עליו כרגע</w:t>
       </w:r>
       <w:r>
@@ -12177,6 +11924,7 @@
           <w:szCs w:val="20"/>
           <w:rtl/>
         </w:rPr>
+        <w:lastRenderedPageBreak/>
         <w:t>לאחר שלמדנו על עבודה עם שרת מרוחק וענפים, נשאלת השאלה מה יקרה אם ביצענו</w:t>
       </w:r>
       <w:r>

</xml_diff>

<commit_message>
Added Detailes about git Bash in file Git Tutorial.docx
</commit_message>
<xml_diff>
--- a/Git Tutorial.docx
+++ b/Git Tutorial.docx
@@ -98,8 +98,6 @@
         <w:t xml:space="preserve"> – ניהול גרסאות קוד: </w:t>
       </w:r>
     </w:p>
-    <w:bookmarkStart w:id="0" w:name="_GoBack"/>
-    <w:bookmarkEnd w:id="0"/>
     <w:p>
       <w:pPr>
         <w:shd w:val="clear" w:color="auto" w:fill="FFFFFF"/>
@@ -113,31 +111,16 @@
           <w:rtl/>
         </w:rPr>
       </w:pPr>
-      <w:r>
-        <w:fldChar w:fldCharType="begin"/>
-      </w:r>
-      <w:r>
-        <w:instrText xml:space="preserve"> HYPERLINK "https://www.codebrain.co.il/%D7%9E%D7%93%D7%A8%D7%99%D7%9A-%D7%9C-git-%D7%A0%D7%99%D7%94%D7%95%D7%9C-%D7%92%D7%A8%D7%A1%D7%90%D7%95%D7%AA-%D7%A7%D7%95%D7%93/" </w:instrText>
-      </w:r>
-      <w:r>
-        <w:fldChar w:fldCharType="separate"/>
-      </w:r>
-      <w:r>
-        <w:rPr>
-          <w:rFonts w:eastAsia="Times New Roman" w:cs="Times New Roman"/>
-          <w:color w:val="0000FF"/>
-          <w:u w:val="single"/>
-        </w:rPr>
-        <w:t>https://www.codebrain.co.il/%D7%9E%D7%93%D7%A8%D7%99%D7%9A-%D7%9C-git-%D7%A0%D7%99%D7%94%D7%95%D7%9C-%D7%92%D7%A8%D7%A1%D7%90%D7%95%D7%AA-%D7%A7%D7%95%D7%93/</w:t>
-      </w:r>
-      <w:r>
-        <w:rPr>
-          <w:rFonts w:eastAsia="Times New Roman" w:cs="Times New Roman"/>
-          <w:color w:val="0000FF"/>
-          <w:u w:val="single"/>
-        </w:rPr>
-        <w:fldChar w:fldCharType="end"/>
-      </w:r>
+      <w:hyperlink r:id="rId5" w:history="1">
+        <w:r>
+          <w:rPr>
+            <w:rFonts w:eastAsia="Times New Roman" w:cs="Times New Roman"/>
+            <w:color w:val="0000FF"/>
+            <w:u w:val="single"/>
+          </w:rPr>
+          <w:t>https://www.codebrain.co.il/%D7%9E%D7%93%D7%A8%D7%99%D7%9A-%D7%9C-git-%D7%A0%D7%99%D7%94%D7%95%D7%9C-%D7%92%D7%A8%D7%A1%D7%90%D7%95%D7%AA-%D7%A7%D7%95%D7%93/</w:t>
+        </w:r>
+      </w:hyperlink>
     </w:p>
     <w:p>
       <w:pPr>
@@ -5315,7 +5298,7 @@
                     </pic:cNvPicPr>
                   </pic:nvPicPr>
                   <pic:blipFill>
-                    <a:blip r:embed="rId5" cstate="print"/>
+                    <a:blip r:embed="rId6" cstate="print"/>
                     <a:srcRect/>
                     <a:stretch>
                       <a:fillRect/>
@@ -6372,7 +6355,7 @@
           <w:rtl/>
         </w:rPr>
       </w:pPr>
-      <w:hyperlink r:id="rId6" w:history="1">
+      <w:hyperlink r:id="rId7" w:history="1">
         <w:r>
           <w:rPr>
             <w:rFonts w:eastAsia="Times New Roman" w:cs="Times New Roman"/>
@@ -11548,7 +11531,7 @@
                     </pic:cNvPicPr>
                   </pic:nvPicPr>
                   <pic:blipFill>
-                    <a:blip r:embed="rId5" cstate="print"/>
+                    <a:blip r:embed="rId6" cstate="print"/>
                     <a:srcRect/>
                     <a:stretch>
                       <a:fillRect/>
@@ -12797,7 +12780,186 @@
         <w:t xml:space="preserve"> push -u origin master</w:t>
       </w:r>
     </w:p>
-    <w:p/>
+    <w:p>
+      <w:pPr>
+        <w:rPr>
+          <w:rFonts w:hint="cs"/>
+          <w:rtl/>
+        </w:rPr>
+      </w:pPr>
+    </w:p>
+    <w:p>
+      <w:pPr>
+        <w:bidi w:val="0"/>
+        <w:rPr>
+          <w:b/>
+          <w:bCs/>
+          <w:u w:val="single"/>
+        </w:rPr>
+      </w:pPr>
+      <w:bookmarkStart w:id="0" w:name="_GoBack"/>
+      <w:bookmarkEnd w:id="0"/>
+      <w:proofErr w:type="spellStart"/>
+      <w:r>
+        <w:rPr>
+          <w:b/>
+          <w:bCs/>
+          <w:u w:val="single"/>
+        </w:rPr>
+        <w:t>Git</w:t>
+      </w:r>
+      <w:proofErr w:type="spellEnd"/>
+      <w:r>
+        <w:rPr>
+          <w:b/>
+          <w:bCs/>
+          <w:u w:val="single"/>
+        </w:rPr>
+        <w:t xml:space="preserve"> Bash</w:t>
+      </w:r>
+    </w:p>
+    <w:p>
+      <w:pPr>
+        <w:bidi w:val="0"/>
+        <w:rPr>
+          <w:rFonts w:ascii="Arial" w:hAnsi="Arial" w:cs="Arial"/>
+          <w:color w:val="222222"/>
+          <w:shd w:val="clear" w:color="auto" w:fill="FFFFFF"/>
+        </w:rPr>
+      </w:pPr>
+      <w:r>
+        <w:rPr>
+          <w:rFonts w:ascii="Arial" w:hAnsi="Arial" w:cs="Arial"/>
+          <w:color w:val="222222"/>
+          <w:shd w:val="clear" w:color="auto" w:fill="FFFFFF"/>
+        </w:rPr>
+        <w:t>To </w:t>
+      </w:r>
+      <w:r>
+        <w:rPr>
+          <w:rFonts w:ascii="Arial" w:hAnsi="Arial" w:cs="Arial"/>
+          <w:b/>
+          <w:bCs/>
+          <w:color w:val="222222"/>
+          <w:shd w:val="clear" w:color="auto" w:fill="FFFFFF"/>
+        </w:rPr>
+        <w:t>exit</w:t>
+      </w:r>
+      <w:r>
+        <w:rPr>
+          <w:rFonts w:ascii="Arial" w:hAnsi="Arial" w:cs="Arial"/>
+          <w:color w:val="222222"/>
+          <w:shd w:val="clear" w:color="auto" w:fill="FFFFFF"/>
+        </w:rPr>
+        <w:t> from </w:t>
+      </w:r>
+      <w:r>
+        <w:rPr>
+          <w:rFonts w:ascii="Arial" w:hAnsi="Arial" w:cs="Arial"/>
+          <w:b/>
+          <w:bCs/>
+          <w:color w:val="222222"/>
+          <w:shd w:val="clear" w:color="auto" w:fill="FFFFFF"/>
+        </w:rPr>
+        <w:t>bash</w:t>
+      </w:r>
+      <w:r>
+        <w:rPr>
+          <w:rFonts w:ascii="Arial" w:hAnsi="Arial" w:cs="Arial"/>
+          <w:color w:val="222222"/>
+          <w:shd w:val="clear" w:color="auto" w:fill="FFFFFF"/>
+        </w:rPr>
+        <w:t> type </w:t>
+      </w:r>
+      <w:r>
+        <w:rPr>
+          <w:rFonts w:ascii="Arial" w:hAnsi="Arial" w:cs="Arial"/>
+          <w:b/>
+          <w:bCs/>
+          <w:color w:val="222222"/>
+          <w:shd w:val="clear" w:color="auto" w:fill="FFFFFF"/>
+        </w:rPr>
+        <w:t>exit</w:t>
+      </w:r>
+      <w:r>
+        <w:rPr>
+          <w:rFonts w:ascii="Arial" w:hAnsi="Arial" w:cs="Arial"/>
+          <w:color w:val="222222"/>
+          <w:shd w:val="clear" w:color="auto" w:fill="FFFFFF"/>
+        </w:rPr>
+        <w:t xml:space="preserve"> and press </w:t>
+      </w:r>
+      <w:proofErr w:type="gramStart"/>
+      <w:r>
+        <w:rPr>
+          <w:rFonts w:ascii="Arial" w:hAnsi="Arial" w:cs="Arial"/>
+          <w:color w:val="222222"/>
+          <w:shd w:val="clear" w:color="auto" w:fill="FFFFFF"/>
+        </w:rPr>
+        <w:t>ENTER .</w:t>
+      </w:r>
+      <w:proofErr w:type="gramEnd"/>
+      <w:r>
+        <w:rPr>
+          <w:rFonts w:ascii="Arial" w:hAnsi="Arial" w:cs="Arial"/>
+          <w:color w:val="222222"/>
+          <w:shd w:val="clear" w:color="auto" w:fill="FFFFFF"/>
+        </w:rPr>
+        <w:t xml:space="preserve"> </w:t>
+      </w:r>
+    </w:p>
+    <w:p>
+      <w:pPr>
+        <w:bidi w:val="0"/>
+        <w:rPr>
+          <w:rFonts w:ascii="Arial" w:hAnsi="Arial" w:cs="Arial"/>
+          <w:color w:val="222222"/>
+          <w:shd w:val="clear" w:color="auto" w:fill="FFFFFF"/>
+        </w:rPr>
+      </w:pPr>
+      <w:r>
+        <w:rPr>
+          <w:rFonts w:ascii="Arial" w:hAnsi="Arial" w:cs="Arial"/>
+          <w:color w:val="222222"/>
+          <w:shd w:val="clear" w:color="auto" w:fill="FFFFFF"/>
+        </w:rPr>
+        <w:t xml:space="preserve">If your shell prompt is &gt; you may have typed ' or </w:t>
+      </w:r>
+      <w:proofErr w:type="gramStart"/>
+      <w:r>
+        <w:rPr>
+          <w:rFonts w:ascii="Arial" w:hAnsi="Arial" w:cs="Arial"/>
+          <w:color w:val="222222"/>
+          <w:shd w:val="clear" w:color="auto" w:fill="FFFFFF"/>
+        </w:rPr>
+        <w:t>" ,</w:t>
+      </w:r>
+      <w:proofErr w:type="gramEnd"/>
+      <w:r>
+        <w:rPr>
+          <w:rFonts w:ascii="Arial" w:hAnsi="Arial" w:cs="Arial"/>
+          <w:color w:val="222222"/>
+          <w:shd w:val="clear" w:color="auto" w:fill="FFFFFF"/>
+        </w:rPr>
+        <w:t xml:space="preserve"> to specify a string, as part of a shell command but have not typed another ' or " to close the string. </w:t>
+      </w:r>
+    </w:p>
+    <w:p>
+      <w:pPr>
+        <w:bidi w:val="0"/>
+        <w:rPr>
+          <w:u w:val="single"/>
+        </w:rPr>
+      </w:pPr>
+      <w:r>
+        <w:rPr>
+          <w:rFonts w:ascii="Arial" w:hAnsi="Arial" w:cs="Arial"/>
+          <w:color w:val="222222"/>
+          <w:shd w:val="clear" w:color="auto" w:fill="FFFFFF"/>
+        </w:rPr>
+        <w:t>To interrupt the current command press CTRL-C</w:t>
+      </w:r>
+    </w:p>
     <w:sectPr>
       <w:pgSz w:w="12240" w:h="15840"/>
       <w:pgMar w:top="1440" w:right="1800" w:bottom="1440" w:left="1800" w:header="720" w:footer="720" w:gutter="0"/>

</xml_diff>